<commit_message>
Zmienienie tablicy na tablicę dynamiczną, dodanie parametru do funkcji etap
</commit_message>
<xml_diff>
--- a/Opis.docx
+++ b/Opis.docx
@@ -5,6 +5,13 @@
     <w:p>
       <w:r>
         <w:t xml:space="preserve">Temat: W ile dni zrobię inżyniera. </w:t>
+      </w:r>
+      <w:bookmarkStart w:id="0" w:name="_GoBack"/>
+      <w:bookmarkEnd w:id="0"/>
+    </w:p>
+    <w:p>
+      <w:r>
+        <w:t>Mamy 7 etapów(semestrów)</w:t>
       </w:r>
     </w:p>
     <w:p>
@@ -161,8 +168,6 @@
       <w:r>
         <w:t>(rozkład gausa)</w:t>
       </w:r>
-      <w:bookmarkStart w:id="0" w:name="_GoBack"/>
-      <w:bookmarkEnd w:id="0"/>
     </w:p>
     <w:p>
       <w:r>

</xml_diff>